<commit_message>
Update A23 Ex03 Dmitry 307694745 Tzach 305152969.docx
</commit_message>
<xml_diff>
--- a/A23 Ex03 DmitryChernyak 307694745 TzahFleischer 305152969/A23 Ex03 Dmitry 307694745 Tzach 305152969.docx
+++ b/A23 Ex03 DmitryChernyak 307694745 TzahFleischer 305152969/A23 Ex03 Dmitry 307694745 Tzach 305152969.docx
@@ -7,6 +7,8 @@
         <w:spacing w:line="360" w:lineRule="auto"/>
         <w:rPr>
           <w:rFonts w:ascii="David" w:hAnsi="David" w:cs="David"/>
+          <w:sz w:val="36"/>
+          <w:szCs w:val="36"/>
           <w:rtl/>
         </w:rPr>
       </w:pPr>
@@ -27,12 +29,16 @@
         <w:spacing w:line="360" w:lineRule="auto"/>
         <w:rPr>
           <w:rFonts w:ascii="David" w:hAnsi="David" w:cs="David"/>
-          <w:rtl/>
-        </w:rPr>
-      </w:pPr>
-      <w:r>
-        <w:rPr>
-          <w:rFonts w:ascii="David" w:hAnsi="David" w:cs="David"/>
+          <w:sz w:val="24"/>
+          <w:szCs w:val="24"/>
+          <w:rtl/>
+        </w:rPr>
+      </w:pPr>
+      <w:r>
+        <w:rPr>
+          <w:rFonts w:ascii="David" w:hAnsi="David" w:cs="David"/>
+          <w:sz w:val="24"/>
+          <w:szCs w:val="24"/>
           <w:rtl/>
         </w:rPr>
         <w:t xml:space="preserve">דמיטרי </w:t>
@@ -41,6 +47,8 @@
       <w:r>
         <w:rPr>
           <w:rFonts w:ascii="David" w:hAnsi="David" w:cs="David"/>
+          <w:sz w:val="24"/>
+          <w:szCs w:val="24"/>
           <w:rtl/>
         </w:rPr>
         <w:t>צ'רניאק</w:t>
@@ -49,6 +57,8 @@
       <w:r>
         <w:rPr>
           <w:rFonts w:ascii="David" w:hAnsi="David" w:cs="David"/>
+          <w:sz w:val="24"/>
+          <w:szCs w:val="24"/>
           <w:rtl/>
         </w:rPr>
         <w:t xml:space="preserve"> 307694745</w:t>
@@ -59,12 +69,16 @@
         <w:spacing w:line="360" w:lineRule="auto"/>
         <w:rPr>
           <w:rFonts w:ascii="David" w:hAnsi="David" w:cs="David"/>
-          <w:rtl/>
-        </w:rPr>
-      </w:pPr>
-      <w:r>
-        <w:rPr>
-          <w:rFonts w:ascii="David" w:hAnsi="David" w:cs="David"/>
+          <w:sz w:val="24"/>
+          <w:szCs w:val="24"/>
+          <w:rtl/>
+        </w:rPr>
+      </w:pPr>
+      <w:r>
+        <w:rPr>
+          <w:rFonts w:ascii="David" w:hAnsi="David" w:cs="David"/>
+          <w:sz w:val="24"/>
+          <w:szCs w:val="24"/>
           <w:rtl/>
         </w:rPr>
         <w:t xml:space="preserve">צח </w:t>
@@ -73,6 +87,8 @@
       <w:r>
         <w:rPr>
           <w:rFonts w:ascii="David" w:hAnsi="David" w:cs="David"/>
+          <w:sz w:val="24"/>
+          <w:szCs w:val="24"/>
           <w:rtl/>
         </w:rPr>
         <w:t>פליישר</w:t>
@@ -81,6 +97,8 @@
       <w:r>
         <w:rPr>
           <w:rFonts w:ascii="David" w:hAnsi="David" w:cs="David"/>
+          <w:sz w:val="24"/>
+          <w:szCs w:val="24"/>
           <w:rtl/>
         </w:rPr>
         <w:t xml:space="preserve"> 305152969</w:t>
@@ -91,15 +109,19 @@
         <w:spacing w:line="360" w:lineRule="auto"/>
         <w:rPr>
           <w:rFonts w:ascii="David" w:hAnsi="David" w:cs="David"/>
-          <w:rtl/>
-        </w:rPr>
-      </w:pPr>
-    </w:p>
-    <w:p>
-      <w:pPr>
-        <w:spacing w:line="360" w:lineRule="auto"/>
-        <w:rPr>
-          <w:rFonts w:ascii="David" w:hAnsi="David" w:cs="David"/>
+          <w:sz w:val="24"/>
+          <w:szCs w:val="24"/>
+          <w:rtl/>
+        </w:rPr>
+      </w:pPr>
+    </w:p>
+    <w:p>
+      <w:pPr>
+        <w:spacing w:line="360" w:lineRule="auto"/>
+        <w:rPr>
+          <w:rFonts w:ascii="David" w:hAnsi="David" w:cs="David"/>
+          <w:b/>
+          <w:bCs/>
           <w:sz w:val="32"/>
           <w:szCs w:val="32"/>
           <w:rtl/>
@@ -108,6 +130,8 @@
       <w:r>
         <w:rPr>
           <w:rFonts w:ascii="David" w:hAnsi="David" w:cs="David"/>
+          <w:b/>
+          <w:bCs/>
           <w:sz w:val="32"/>
           <w:szCs w:val="32"/>
           <w:rtl/>
@@ -119,7 +143,7 @@
       <w:pPr>
         <w:spacing w:line="360" w:lineRule="auto"/>
         <w:rPr>
-          <w:rFonts w:ascii="David" w:hAnsi="David" w:cs="David" w:hint="cs"/>
+          <w:rFonts w:ascii="David" w:hAnsi="David" w:cs="David"/>
           <w:sz w:val="28"/>
           <w:szCs w:val="28"/>
           <w:rtl/>
@@ -153,27 +177,31 @@
         <w:spacing w:line="360" w:lineRule="auto"/>
         <w:rPr>
           <w:rFonts w:ascii="David" w:hAnsi="David" w:cs="David"/>
-        </w:rPr>
-      </w:pPr>
-      <w:r>
-        <w:rPr>
-          <w:rFonts w:ascii="David" w:hAnsi="David" w:cs="David"/>
-          <w:sz w:val="19"/>
-          <w:szCs w:val="19"/>
+          <w:sz w:val="24"/>
+          <w:szCs w:val="24"/>
+        </w:rPr>
+      </w:pPr>
+      <w:r>
+        <w:rPr>
+          <w:rFonts w:ascii="David" w:hAnsi="David" w:cs="David"/>
+          <w:sz w:val="24"/>
+          <w:szCs w:val="24"/>
         </w:rPr>
         <w:t xml:space="preserve"> </w:t>
       </w:r>
       <w:r>
         <w:rPr>
           <w:rFonts w:ascii="David" w:hAnsi="David" w:cs="David"/>
-          <w:sz w:val="19"/>
-          <w:szCs w:val="19"/>
+          <w:sz w:val="24"/>
+          <w:szCs w:val="24"/>
         </w:rPr>
         <w:t>Messages</w:t>
       </w:r>
       <w:r>
         <w:rPr>
           <w:rFonts w:ascii="David" w:hAnsi="David" w:cs="David" w:hint="cs"/>
+          <w:sz w:val="24"/>
+          <w:szCs w:val="24"/>
           <w:rtl/>
         </w:rPr>
         <w:t xml:space="preserve"> </w:t>
@@ -181,6 +209,8 @@
       <w:r>
         <w:rPr>
           <w:rFonts w:ascii="David" w:hAnsi="David" w:cs="David"/>
+          <w:sz w:val="24"/>
+          <w:szCs w:val="24"/>
           <w:rtl/>
         </w:rPr>
         <w:t>–</w:t>
@@ -188,6 +218,8 @@
       <w:r>
         <w:rPr>
           <w:rFonts w:ascii="David" w:hAnsi="David" w:cs="David" w:hint="cs"/>
+          <w:sz w:val="24"/>
+          <w:szCs w:val="24"/>
           <w:rtl/>
         </w:rPr>
         <w:t xml:space="preserve"> מחלקה המחזיקה את כל ההודעות שמודפסות ב</w:t>
@@ -195,6 +227,8 @@
       <w:r>
         <w:rPr>
           <w:rFonts w:ascii="David" w:hAnsi="David" w:cs="David" w:hint="cs"/>
+          <w:sz w:val="24"/>
+          <w:szCs w:val="24"/>
         </w:rPr>
         <w:t>UI</w:t>
       </w:r>
@@ -209,14 +243,16 @@
         <w:spacing w:line="360" w:lineRule="auto"/>
         <w:rPr>
           <w:rFonts w:ascii="David" w:hAnsi="David" w:cs="David"/>
+          <w:sz w:val="24"/>
+          <w:szCs w:val="24"/>
         </w:rPr>
       </w:pPr>
       <w:proofErr w:type="spellStart"/>
       <w:r>
         <w:rPr>
           <w:rFonts w:ascii="David" w:hAnsi="David" w:cs="David"/>
-          <w:sz w:val="19"/>
-          <w:szCs w:val="19"/>
+          <w:sz w:val="24"/>
+          <w:szCs w:val="24"/>
         </w:rPr>
         <w:t>UserInterface</w:t>
       </w:r>
@@ -224,6 +260,8 @@
       <w:r>
         <w:rPr>
           <w:rFonts w:ascii="David" w:hAnsi="David" w:cs="David" w:hint="cs"/>
+          <w:sz w:val="24"/>
+          <w:szCs w:val="24"/>
           <w:rtl/>
         </w:rPr>
         <w:t xml:space="preserve"> </w:t>
@@ -231,6 +269,8 @@
       <w:r>
         <w:rPr>
           <w:rFonts w:ascii="David" w:hAnsi="David" w:cs="David"/>
+          <w:sz w:val="24"/>
+          <w:szCs w:val="24"/>
           <w:rtl/>
         </w:rPr>
         <w:t>–</w:t>
@@ -238,6 +278,8 @@
       <w:r>
         <w:rPr>
           <w:rFonts w:ascii="David" w:hAnsi="David" w:cs="David" w:hint="cs"/>
+          <w:sz w:val="24"/>
+          <w:szCs w:val="24"/>
           <w:rtl/>
         </w:rPr>
         <w:t xml:space="preserve"> מחלקה המממשת את ממשק המשתמשת. מציגה את התפריט בחירה, מקבלת את כל </w:t>
@@ -246,6 +288,8 @@
       <w:r>
         <w:rPr>
           <w:rFonts w:ascii="David" w:hAnsi="David" w:cs="David" w:hint="cs"/>
+          <w:sz w:val="24"/>
+          <w:szCs w:val="24"/>
           <w:rtl/>
         </w:rPr>
         <w:t>הקלטים</w:t>
@@ -254,6 +298,8 @@
       <w:r>
         <w:rPr>
           <w:rFonts w:ascii="David" w:hAnsi="David" w:cs="David" w:hint="cs"/>
+          <w:sz w:val="24"/>
+          <w:szCs w:val="24"/>
           <w:rtl/>
         </w:rPr>
         <w:t>, מעבירה ללוגיקה ומדפיסה את כל ההודעות.</w:t>
@@ -269,19 +315,23 @@
         <w:spacing w:line="360" w:lineRule="auto"/>
         <w:rPr>
           <w:rFonts w:ascii="David" w:hAnsi="David" w:cs="David"/>
-        </w:rPr>
-      </w:pPr>
-      <w:r>
-        <w:rPr>
-          <w:rFonts w:ascii="David" w:hAnsi="David" w:cs="David"/>
-          <w:sz w:val="19"/>
-          <w:szCs w:val="19"/>
+          <w:sz w:val="24"/>
+          <w:szCs w:val="24"/>
+        </w:rPr>
+      </w:pPr>
+      <w:r>
+        <w:rPr>
+          <w:rFonts w:ascii="David" w:hAnsi="David" w:cs="David"/>
+          <w:sz w:val="24"/>
+          <w:szCs w:val="24"/>
         </w:rPr>
         <w:t>Validations</w:t>
       </w:r>
       <w:r>
         <w:rPr>
           <w:rFonts w:ascii="David" w:hAnsi="David" w:cs="David" w:hint="cs"/>
+          <w:sz w:val="24"/>
+          <w:szCs w:val="24"/>
           <w:rtl/>
         </w:rPr>
         <w:t xml:space="preserve"> </w:t>
@@ -289,6 +339,8 @@
       <w:r>
         <w:rPr>
           <w:rFonts w:ascii="David" w:hAnsi="David" w:cs="David"/>
+          <w:sz w:val="24"/>
+          <w:szCs w:val="24"/>
           <w:rtl/>
         </w:rPr>
         <w:t>–</w:t>
@@ -296,6 +348,8 @@
       <w:r>
         <w:rPr>
           <w:rFonts w:ascii="David" w:hAnsi="David" w:cs="David" w:hint="cs"/>
+          <w:sz w:val="24"/>
+          <w:szCs w:val="24"/>
           <w:rtl/>
         </w:rPr>
         <w:t xml:space="preserve"> מחלקה האחראית על תקינות הקלט הנכנס.</w:t>
@@ -305,7 +359,7 @@
       <w:pPr>
         <w:spacing w:line="360" w:lineRule="auto"/>
         <w:rPr>
-          <w:rFonts w:ascii="David" w:hAnsi="David" w:cs="David"/>
+          <w:rFonts w:ascii="David" w:hAnsi="David" w:cs="David" w:hint="cs"/>
           <w:sz w:val="28"/>
           <w:szCs w:val="28"/>
           <w:rtl/>
@@ -342,14 +396,16 @@
         <w:spacing w:line="360" w:lineRule="auto"/>
         <w:rPr>
           <w:rFonts w:ascii="David" w:hAnsi="David" w:cs="David"/>
+          <w:sz w:val="24"/>
+          <w:szCs w:val="24"/>
         </w:rPr>
       </w:pPr>
       <w:proofErr w:type="spellStart"/>
       <w:r>
         <w:rPr>
           <w:rFonts w:ascii="David" w:hAnsi="David" w:cs="David"/>
-          <w:sz w:val="19"/>
-          <w:szCs w:val="19"/>
+          <w:sz w:val="24"/>
+          <w:szCs w:val="24"/>
         </w:rPr>
         <w:t>AutomobileRepair</w:t>
       </w:r>
@@ -357,6 +413,8 @@
       <w:r>
         <w:rPr>
           <w:rFonts w:ascii="David" w:hAnsi="David" w:cs="David" w:hint="cs"/>
+          <w:sz w:val="24"/>
+          <w:szCs w:val="24"/>
           <w:rtl/>
         </w:rPr>
         <w:t xml:space="preserve"> </w:t>
@@ -364,6 +422,8 @@
       <w:r>
         <w:rPr>
           <w:rFonts w:ascii="David" w:hAnsi="David" w:cs="David"/>
+          <w:sz w:val="24"/>
+          <w:szCs w:val="24"/>
           <w:rtl/>
         </w:rPr>
         <w:t>–</w:t>
@@ -371,6 +431,8 @@
       <w:r>
         <w:rPr>
           <w:rFonts w:ascii="David" w:hAnsi="David" w:cs="David" w:hint="cs"/>
+          <w:sz w:val="24"/>
+          <w:szCs w:val="24"/>
           <w:rtl/>
         </w:rPr>
         <w:t xml:space="preserve"> מחלקה המחזיקה את הנתונים היבשים של כלי הרכב: שם הבעלים, מספר טלפון, מצב הרכב. ומחזיקה את הרכב עצמו.</w:t>
@@ -386,42 +448,50 @@
         <w:spacing w:line="360" w:lineRule="auto"/>
         <w:rPr>
           <w:rFonts w:ascii="David" w:hAnsi="David" w:cs="David"/>
-        </w:rPr>
-      </w:pPr>
-      <w:r>
-        <w:rPr>
-          <w:rFonts w:ascii="David" w:hAnsi="David" w:cs="David"/>
-          <w:sz w:val="19"/>
-          <w:szCs w:val="19"/>
+          <w:sz w:val="24"/>
+          <w:szCs w:val="24"/>
+        </w:rPr>
+      </w:pPr>
+      <w:r>
+        <w:rPr>
+          <w:rFonts w:ascii="David" w:hAnsi="David" w:cs="David"/>
+          <w:sz w:val="24"/>
+          <w:szCs w:val="24"/>
         </w:rPr>
         <w:t>Bike</w:t>
       </w:r>
       <w:r>
         <w:rPr>
           <w:rFonts w:ascii="David" w:hAnsi="David" w:cs="David" w:hint="cs"/>
-          <w:rtl/>
-        </w:rPr>
-        <w:t xml:space="preserve"> - </w:t>
-      </w:r>
-      <w:r>
-        <w:rPr>
-          <w:rFonts w:ascii="David" w:hAnsi="David" w:cs="David" w:hint="cs"/>
-          <w:rtl/>
-        </w:rPr>
-        <w:t xml:space="preserve">מחלקה המורישה מכלי הרכב. מחזיקה את </w:t>
-      </w:r>
-      <w:proofErr w:type="spellStart"/>
-      <w:r>
-        <w:rPr>
-          <w:rFonts w:ascii="David" w:hAnsi="David" w:cs="David" w:hint="cs"/>
-          <w:rtl/>
-        </w:rPr>
-        <w:t>רשיון</w:t>
-      </w:r>
-      <w:proofErr w:type="spellEnd"/>
-      <w:r>
-        <w:rPr>
-          <w:rFonts w:ascii="David" w:hAnsi="David" w:cs="David" w:hint="cs"/>
+          <w:sz w:val="24"/>
+          <w:szCs w:val="24"/>
+          <w:rtl/>
+        </w:rPr>
+        <w:t xml:space="preserve"> - מחלקה המורישה מכלי הרכב. מחזיקה את </w:t>
+      </w:r>
+      <w:r>
+        <w:rPr>
+          <w:rFonts w:ascii="David" w:hAnsi="David" w:cs="David" w:hint="cs"/>
+          <w:sz w:val="24"/>
+          <w:szCs w:val="24"/>
+          <w:rtl/>
+        </w:rPr>
+        <w:t>רישיו</w:t>
+      </w:r>
+      <w:r>
+        <w:rPr>
+          <w:rFonts w:ascii="David" w:hAnsi="David" w:cs="David" w:hint="eastAsia"/>
+          <w:sz w:val="24"/>
+          <w:szCs w:val="24"/>
+          <w:rtl/>
+        </w:rPr>
+        <w:t>ן</w:t>
+      </w:r>
+      <w:r>
+        <w:rPr>
+          <w:rFonts w:ascii="David" w:hAnsi="David" w:cs="David" w:hint="cs"/>
+          <w:sz w:val="24"/>
+          <w:szCs w:val="24"/>
           <w:rtl/>
         </w:rPr>
         <w:t xml:space="preserve"> האופנוע ואת נפח המנוע.</w:t>
@@ -437,44 +507,34 @@
         <w:spacing w:line="360" w:lineRule="auto"/>
         <w:rPr>
           <w:rFonts w:ascii="David" w:hAnsi="David" w:cs="David"/>
-        </w:rPr>
-      </w:pPr>
-      <w:r>
-        <w:rPr>
-          <w:rFonts w:ascii="David" w:hAnsi="David" w:cs="David"/>
-          <w:sz w:val="19"/>
-          <w:szCs w:val="19"/>
+          <w:sz w:val="24"/>
+          <w:szCs w:val="24"/>
+        </w:rPr>
+      </w:pPr>
+      <w:r>
+        <w:rPr>
+          <w:rFonts w:ascii="David" w:hAnsi="David" w:cs="David"/>
+          <w:sz w:val="24"/>
+          <w:szCs w:val="24"/>
         </w:rPr>
         <w:t xml:space="preserve"> - </w:t>
       </w:r>
       <w:r>
         <w:rPr>
           <w:rFonts w:ascii="David" w:hAnsi="David" w:cs="David"/>
-          <w:sz w:val="19"/>
-          <w:szCs w:val="19"/>
+          <w:sz w:val="24"/>
+          <w:szCs w:val="24"/>
         </w:rPr>
         <w:t>Car</w:t>
       </w:r>
       <w:r>
         <w:rPr>
           <w:rFonts w:ascii="David" w:hAnsi="David" w:cs="David" w:hint="cs"/>
-          <w:rtl/>
-        </w:rPr>
-        <w:t xml:space="preserve"> </w:t>
-      </w:r>
-      <w:r>
-        <w:rPr>
-          <w:rFonts w:ascii="David" w:hAnsi="David" w:cs="David" w:hint="cs"/>
-          <w:rtl/>
-        </w:rPr>
-        <w:t xml:space="preserve">מחלקה המורישה מכלי הרכב. מחזיקה את </w:t>
-      </w:r>
-      <w:r>
-        <w:rPr>
-          <w:rFonts w:ascii="David" w:hAnsi="David" w:cs="David" w:hint="cs"/>
-          <w:rtl/>
-        </w:rPr>
-        <w:t>מספר הדלתות ואת צבע הרכב.</w:t>
+          <w:sz w:val="24"/>
+          <w:szCs w:val="24"/>
+          <w:rtl/>
+        </w:rPr>
+        <w:t xml:space="preserve"> מחלקה המורישה מכלי הרכב. מחזיקה את מספר הדלתות ואת צבע הרכב.</w:t>
       </w:r>
     </w:p>
     <w:p>
@@ -487,14 +547,16 @@
         <w:spacing w:line="360" w:lineRule="auto"/>
         <w:rPr>
           <w:rFonts w:ascii="David" w:hAnsi="David" w:cs="David"/>
+          <w:sz w:val="24"/>
+          <w:szCs w:val="24"/>
         </w:rPr>
       </w:pPr>
       <w:proofErr w:type="spellStart"/>
       <w:r>
         <w:rPr>
           <w:rFonts w:ascii="David" w:hAnsi="David" w:cs="David"/>
-          <w:sz w:val="19"/>
-          <w:szCs w:val="19"/>
+          <w:sz w:val="24"/>
+          <w:szCs w:val="24"/>
         </w:rPr>
         <w:t>ElectricEngine</w:t>
       </w:r>
@@ -502,30 +564,11 @@
       <w:r>
         <w:rPr>
           <w:rFonts w:ascii="David" w:hAnsi="David" w:cs="David" w:hint="cs"/>
-          <w:rtl/>
-        </w:rPr>
-        <w:t xml:space="preserve"> - </w:t>
-      </w:r>
-      <w:r>
-        <w:rPr>
-          <w:rFonts w:ascii="David" w:hAnsi="David" w:cs="David" w:hint="cs"/>
-          <w:rtl/>
-        </w:rPr>
-        <w:t xml:space="preserve">מחלקה המייצגת את </w:t>
-      </w:r>
-      <w:r>
-        <w:rPr>
-          <w:rFonts w:ascii="David" w:hAnsi="David" w:cs="David" w:hint="cs"/>
-          <w:rtl/>
-        </w:rPr>
-        <w:t xml:space="preserve">המנוע החשמלי </w:t>
-      </w:r>
-      <w:r>
-        <w:rPr>
-          <w:rFonts w:ascii="David" w:hAnsi="David" w:cs="David" w:hint="cs"/>
-          <w:rtl/>
-        </w:rPr>
-        <w:t>ויורשת מהמנוע. מממשת את המתודות של האב</w:t>
+          <w:sz w:val="24"/>
+          <w:szCs w:val="24"/>
+          <w:rtl/>
+        </w:rPr>
+        <w:t xml:space="preserve"> - מחלקה המייצגת את המנוע החשמלי ויורשת מהמנוע. מממשת את המתודות של האב</w:t>
       </w:r>
     </w:p>
     <w:p>
@@ -538,14 +581,16 @@
         <w:spacing w:line="360" w:lineRule="auto"/>
         <w:rPr>
           <w:rFonts w:ascii="David" w:hAnsi="David" w:cs="David"/>
+          <w:sz w:val="24"/>
+          <w:szCs w:val="24"/>
         </w:rPr>
       </w:pPr>
       <w:proofErr w:type="spellStart"/>
       <w:r>
         <w:rPr>
           <w:rFonts w:ascii="David" w:hAnsi="David" w:cs="David"/>
-          <w:sz w:val="19"/>
-          <w:szCs w:val="19"/>
+          <w:sz w:val="24"/>
+          <w:szCs w:val="24"/>
         </w:rPr>
         <w:t>GarageCustomer</w:t>
       </w:r>
@@ -553,6 +598,8 @@
       <w:r>
         <w:rPr>
           <w:rFonts w:ascii="David" w:hAnsi="David" w:cs="David" w:hint="cs"/>
+          <w:sz w:val="24"/>
+          <w:szCs w:val="24"/>
           <w:rtl/>
         </w:rPr>
         <w:t xml:space="preserve"> </w:t>
@@ -560,6 +607,8 @@
       <w:r>
         <w:rPr>
           <w:rFonts w:ascii="David" w:hAnsi="David" w:cs="David"/>
+          <w:sz w:val="24"/>
+          <w:szCs w:val="24"/>
           <w:rtl/>
         </w:rPr>
         <w:t>–</w:t>
@@ -567,6 +616,8 @@
       <w:r>
         <w:rPr>
           <w:rFonts w:ascii="David" w:hAnsi="David" w:cs="David" w:hint="cs"/>
+          <w:sz w:val="24"/>
+          <w:szCs w:val="24"/>
           <w:rtl/>
         </w:rPr>
         <w:t xml:space="preserve"> מחלקה המחזיקה את המידע הנכנס ממשק המשתמש ומעבירה אותו לתוך סוגי הרכבים המתאימים. מחולקת לפי סוגי הרכב. מחזיקה את שמות הבעלים, מספר הטלפון שלו, סוג הרכב, ואת המידע הנוסף לפי סוג הרכב בהתאמה.</w:t>
@@ -582,14 +633,16 @@
         <w:spacing w:line="360" w:lineRule="auto"/>
         <w:rPr>
           <w:rFonts w:ascii="David" w:hAnsi="David" w:cs="David"/>
+          <w:sz w:val="24"/>
+          <w:szCs w:val="24"/>
         </w:rPr>
       </w:pPr>
       <w:proofErr w:type="spellStart"/>
       <w:r>
         <w:rPr>
           <w:rFonts w:ascii="David" w:hAnsi="David" w:cs="David"/>
-          <w:sz w:val="19"/>
-          <w:szCs w:val="19"/>
+          <w:sz w:val="24"/>
+          <w:szCs w:val="24"/>
         </w:rPr>
         <w:t>GarageManager</w:t>
       </w:r>
@@ -597,6 +650,8 @@
       <w:r>
         <w:rPr>
           <w:rFonts w:ascii="David" w:hAnsi="David" w:cs="David" w:hint="cs"/>
+          <w:sz w:val="24"/>
+          <w:szCs w:val="24"/>
           <w:rtl/>
         </w:rPr>
         <w:t xml:space="preserve"> </w:t>
@@ -604,6 +659,8 @@
       <w:r>
         <w:rPr>
           <w:rFonts w:ascii="David" w:hAnsi="David" w:cs="David"/>
+          <w:sz w:val="24"/>
+          <w:szCs w:val="24"/>
           <w:rtl/>
         </w:rPr>
         <w:t>–</w:t>
@@ -611,9 +668,29 @@
       <w:r>
         <w:rPr>
           <w:rFonts w:ascii="David" w:hAnsi="David" w:cs="David" w:hint="cs"/>
-          <w:rtl/>
-        </w:rPr>
-        <w:t xml:space="preserve"> מחלקה המתקשרת עם ממשק המשתמש ומבצעת את הפעולות המתבקשות.</w:t>
+          <w:sz w:val="24"/>
+          <w:szCs w:val="24"/>
+          <w:rtl/>
+        </w:rPr>
+        <w:t xml:space="preserve"> מחלקה</w:t>
+      </w:r>
+      <w:r>
+        <w:rPr>
+          <w:rFonts w:ascii="David" w:hAnsi="David" w:cs="David" w:hint="cs"/>
+          <w:sz w:val="24"/>
+          <w:szCs w:val="24"/>
+          <w:rtl/>
+        </w:rPr>
+        <w:t xml:space="preserve"> אשר ממשק המשתמש פונה אליה והיא מנהלת את הלוגיקה של התוכנית</w:t>
+      </w:r>
+      <w:r>
+        <w:rPr>
+          <w:rFonts w:ascii="David" w:hAnsi="David" w:cs="David" w:hint="cs"/>
+          <w:sz w:val="24"/>
+          <w:szCs w:val="24"/>
+          <w:rtl/>
+        </w:rPr>
+        <w:t>.</w:t>
       </w:r>
     </w:p>
     <w:p>
@@ -626,14 +703,16 @@
         <w:spacing w:line="360" w:lineRule="auto"/>
         <w:rPr>
           <w:rFonts w:ascii="David" w:hAnsi="David" w:cs="David"/>
+          <w:sz w:val="24"/>
+          <w:szCs w:val="24"/>
         </w:rPr>
       </w:pPr>
       <w:proofErr w:type="spellStart"/>
       <w:r>
         <w:rPr>
           <w:rFonts w:ascii="David" w:hAnsi="David" w:cs="David"/>
-          <w:sz w:val="19"/>
-          <w:szCs w:val="19"/>
+          <w:sz w:val="24"/>
+          <w:szCs w:val="24"/>
         </w:rPr>
         <w:t>GarageStorage</w:t>
       </w:r>
@@ -641,6 +720,8 @@
       <w:r>
         <w:rPr>
           <w:rFonts w:ascii="David" w:hAnsi="David" w:cs="David" w:hint="cs"/>
+          <w:sz w:val="24"/>
+          <w:szCs w:val="24"/>
           <w:rtl/>
         </w:rPr>
         <w:t xml:space="preserve"> </w:t>
@@ -648,6 +729,8 @@
       <w:r>
         <w:rPr>
           <w:rFonts w:ascii="David" w:hAnsi="David" w:cs="David"/>
+          <w:sz w:val="24"/>
+          <w:szCs w:val="24"/>
           <w:rtl/>
         </w:rPr>
         <w:t>–</w:t>
@@ -655,6 +738,8 @@
       <w:r>
         <w:rPr>
           <w:rFonts w:ascii="David" w:hAnsi="David" w:cs="David" w:hint="cs"/>
+          <w:sz w:val="24"/>
+          <w:szCs w:val="24"/>
           <w:rtl/>
         </w:rPr>
         <w:t xml:space="preserve"> מחלקה המחזיקה את </w:t>
@@ -662,6 +747,8 @@
       <w:r>
         <w:rPr>
           <w:rFonts w:ascii="David" w:hAnsi="David" w:cs="David" w:hint="cs"/>
+          <w:sz w:val="24"/>
+          <w:szCs w:val="24"/>
           <w:rtl/>
         </w:rPr>
         <w:t>כלי הרכב במילון לפי לוחיות רישוי. היחידה שיכולה לבצע פעולות על כלי רכב.</w:t>
@@ -677,14 +764,16 @@
         <w:spacing w:line="360" w:lineRule="auto"/>
         <w:rPr>
           <w:rFonts w:ascii="David" w:hAnsi="David" w:cs="David"/>
+          <w:sz w:val="24"/>
+          <w:szCs w:val="24"/>
         </w:rPr>
       </w:pPr>
       <w:proofErr w:type="spellStart"/>
       <w:r>
         <w:rPr>
           <w:rFonts w:ascii="David" w:hAnsi="David" w:cs="David"/>
-          <w:sz w:val="19"/>
-          <w:szCs w:val="19"/>
+          <w:sz w:val="24"/>
+          <w:szCs w:val="24"/>
         </w:rPr>
         <w:t>IEngine</w:t>
       </w:r>
@@ -692,6 +781,8 @@
       <w:r>
         <w:rPr>
           <w:rFonts w:ascii="David" w:hAnsi="David" w:cs="David" w:hint="cs"/>
+          <w:sz w:val="24"/>
+          <w:szCs w:val="24"/>
           <w:rtl/>
         </w:rPr>
         <w:t xml:space="preserve"> </w:t>
@@ -699,6 +790,8 @@
       <w:r>
         <w:rPr>
           <w:rFonts w:ascii="David" w:hAnsi="David" w:cs="David"/>
+          <w:sz w:val="24"/>
+          <w:szCs w:val="24"/>
           <w:rtl/>
         </w:rPr>
         <w:t>–</w:t>
@@ -706,6 +799,8 @@
       <w:r>
         <w:rPr>
           <w:rFonts w:ascii="David" w:hAnsi="David" w:cs="David" w:hint="cs"/>
+          <w:sz w:val="24"/>
+          <w:szCs w:val="24"/>
           <w:rtl/>
         </w:rPr>
         <w:t xml:space="preserve"> </w:t>
@@ -714,6 +809,8 @@
       <w:r>
         <w:rPr>
           <w:rFonts w:ascii="David" w:hAnsi="David" w:cs="David" w:hint="cs"/>
+          <w:sz w:val="24"/>
+          <w:szCs w:val="24"/>
           <w:rtl/>
         </w:rPr>
         <w:t>אינטרפייס</w:t>
@@ -722,6 +819,8 @@
       <w:r>
         <w:rPr>
           <w:rFonts w:ascii="David" w:hAnsi="David" w:cs="David" w:hint="cs"/>
+          <w:sz w:val="24"/>
+          <w:szCs w:val="24"/>
           <w:rtl/>
         </w:rPr>
         <w:t xml:space="preserve"> המייצג את המנוע. מחזיק שדות של האנרגיה הנוכחית ברכב. האנרגיה המרבית ברכב. האנרגיה המינימלית ברכב. סוג האנרגיה,  ואחוז האנרגיה הנותר. המתודות </w:t>
@@ -730,6 +829,8 @@
       <w:r>
         <w:rPr>
           <w:rFonts w:ascii="David" w:hAnsi="David" w:cs="David" w:hint="cs"/>
+          <w:sz w:val="24"/>
+          <w:szCs w:val="24"/>
           <w:rtl/>
         </w:rPr>
         <w:t>הוירטואליות</w:t>
@@ -738,6 +839,8 @@
       <w:r>
         <w:rPr>
           <w:rFonts w:ascii="David" w:hAnsi="David" w:cs="David" w:hint="cs"/>
+          <w:sz w:val="24"/>
+          <w:szCs w:val="24"/>
           <w:rtl/>
         </w:rPr>
         <w:t xml:space="preserve"> שלה מוסיפות אנרגיה לרכב ומחזירות </w:t>
@@ -746,6 +849,8 @@
       <w:r>
         <w:rPr>
           <w:rFonts w:ascii="David" w:hAnsi="David" w:cs="David" w:hint="cs"/>
+          <w:sz w:val="24"/>
+          <w:szCs w:val="24"/>
           <w:rtl/>
         </w:rPr>
         <w:t>סטרינג</w:t>
@@ -754,6 +859,8 @@
       <w:r>
         <w:rPr>
           <w:rFonts w:ascii="David" w:hAnsi="David" w:cs="David" w:hint="cs"/>
+          <w:sz w:val="24"/>
+          <w:szCs w:val="24"/>
           <w:rtl/>
         </w:rPr>
         <w:t xml:space="preserve"> של המנוע.</w:t>
@@ -769,14 +876,16 @@
         <w:spacing w:line="360" w:lineRule="auto"/>
         <w:rPr>
           <w:rFonts w:ascii="David" w:hAnsi="David" w:cs="David"/>
+          <w:sz w:val="24"/>
+          <w:szCs w:val="24"/>
         </w:rPr>
       </w:pPr>
       <w:proofErr w:type="spellStart"/>
       <w:r>
         <w:rPr>
           <w:rFonts w:ascii="David" w:hAnsi="David" w:cs="David"/>
-          <w:sz w:val="19"/>
-          <w:szCs w:val="19"/>
+          <w:sz w:val="24"/>
+          <w:szCs w:val="24"/>
         </w:rPr>
         <w:t>PetrolEngine</w:t>
       </w:r>
@@ -784,6 +893,8 @@
       <w:r>
         <w:rPr>
           <w:rFonts w:ascii="David" w:hAnsi="David" w:cs="David" w:hint="cs"/>
+          <w:sz w:val="24"/>
+          <w:szCs w:val="24"/>
           <w:rtl/>
         </w:rPr>
         <w:t xml:space="preserve"> </w:t>
@@ -791,6 +902,8 @@
       <w:r>
         <w:rPr>
           <w:rFonts w:ascii="David" w:hAnsi="David" w:cs="David"/>
+          <w:sz w:val="24"/>
+          <w:szCs w:val="24"/>
           <w:rtl/>
         </w:rPr>
         <w:t>–</w:t>
@@ -798,6 +911,8 @@
       <w:r>
         <w:rPr>
           <w:rFonts w:ascii="David" w:hAnsi="David" w:cs="David" w:hint="cs"/>
+          <w:sz w:val="24"/>
+          <w:szCs w:val="24"/>
           <w:rtl/>
         </w:rPr>
         <w:t xml:space="preserve"> מחלקה המייצגת את מנוע הבנזין ויורשת מהמנוע. מממשת את המתודות של האב.</w:t>
@@ -813,19 +928,23 @@
         <w:spacing w:line="360" w:lineRule="auto"/>
         <w:rPr>
           <w:rFonts w:ascii="David" w:hAnsi="David" w:cs="David"/>
-        </w:rPr>
-      </w:pPr>
-      <w:r>
-        <w:rPr>
-          <w:rFonts w:ascii="David" w:hAnsi="David" w:cs="David"/>
-          <w:sz w:val="19"/>
-          <w:szCs w:val="19"/>
+          <w:sz w:val="24"/>
+          <w:szCs w:val="24"/>
+        </w:rPr>
+      </w:pPr>
+      <w:r>
+        <w:rPr>
+          <w:rFonts w:ascii="David" w:hAnsi="David" w:cs="David"/>
+          <w:sz w:val="24"/>
+          <w:szCs w:val="24"/>
         </w:rPr>
         <w:t>Truck</w:t>
       </w:r>
       <w:r>
         <w:rPr>
           <w:rFonts w:ascii="David" w:hAnsi="David" w:cs="David" w:hint="cs"/>
+          <w:sz w:val="24"/>
+          <w:szCs w:val="24"/>
           <w:rtl/>
         </w:rPr>
         <w:t xml:space="preserve"> </w:t>
@@ -833,6 +952,8 @@
       <w:r>
         <w:rPr>
           <w:rFonts w:ascii="David" w:hAnsi="David" w:cs="David"/>
+          <w:sz w:val="24"/>
+          <w:szCs w:val="24"/>
           <w:rtl/>
         </w:rPr>
         <w:t>–</w:t>
@@ -840,6 +961,8 @@
       <w:r>
         <w:rPr>
           <w:rFonts w:ascii="David" w:hAnsi="David" w:cs="David" w:hint="cs"/>
+          <w:sz w:val="24"/>
+          <w:szCs w:val="24"/>
           <w:rtl/>
         </w:rPr>
         <w:t xml:space="preserve"> מחלקה המורישה מכלי הרכב. מחזיקה את מצב החומרים במשאית (אם מסוכן או לא), ואת נפח המטען.</w:t>
@@ -855,14 +978,16 @@
         <w:spacing w:line="360" w:lineRule="auto"/>
         <w:rPr>
           <w:rFonts w:ascii="David" w:hAnsi="David" w:cs="David"/>
+          <w:sz w:val="24"/>
+          <w:szCs w:val="24"/>
         </w:rPr>
       </w:pPr>
       <w:proofErr w:type="spellStart"/>
       <w:r>
         <w:rPr>
           <w:rFonts w:ascii="David" w:hAnsi="David" w:cs="David"/>
-          <w:sz w:val="19"/>
-          <w:szCs w:val="19"/>
+          <w:sz w:val="24"/>
+          <w:szCs w:val="24"/>
         </w:rPr>
         <w:t>VehicleFactory</w:t>
       </w:r>
@@ -870,6 +995,8 @@
       <w:r>
         <w:rPr>
           <w:rFonts w:ascii="David" w:hAnsi="David" w:cs="David" w:hint="cs"/>
+          <w:sz w:val="24"/>
+          <w:szCs w:val="24"/>
           <w:rtl/>
         </w:rPr>
         <w:t xml:space="preserve"> </w:t>
@@ -877,6 +1004,8 @@
       <w:r>
         <w:rPr>
           <w:rFonts w:ascii="David" w:hAnsi="David" w:cs="David"/>
+          <w:sz w:val="24"/>
+          <w:szCs w:val="24"/>
           <w:rtl/>
         </w:rPr>
         <w:t>–</w:t>
@@ -884,6 +1013,8 @@
       <w:r>
         <w:rPr>
           <w:rFonts w:ascii="David" w:hAnsi="David" w:cs="David" w:hint="cs"/>
+          <w:sz w:val="24"/>
+          <w:szCs w:val="24"/>
           <w:rtl/>
         </w:rPr>
         <w:t xml:space="preserve"> מחלקה שמייצרת כלי רכב לפי סוג הרכב הנכנס</w:t>
@@ -899,19 +1030,23 @@
         <w:spacing w:line="360" w:lineRule="auto"/>
         <w:rPr>
           <w:rFonts w:ascii="David" w:hAnsi="David" w:cs="David"/>
-        </w:rPr>
-      </w:pPr>
-      <w:r>
-        <w:rPr>
-          <w:rFonts w:ascii="David" w:hAnsi="David" w:cs="David"/>
-          <w:sz w:val="19"/>
-          <w:szCs w:val="19"/>
+          <w:sz w:val="24"/>
+          <w:szCs w:val="24"/>
+        </w:rPr>
+      </w:pPr>
+      <w:r>
+        <w:rPr>
+          <w:rFonts w:ascii="David" w:hAnsi="David" w:cs="David"/>
+          <w:sz w:val="24"/>
+          <w:szCs w:val="24"/>
         </w:rPr>
         <w:t>Wheel</w:t>
       </w:r>
       <w:r>
         <w:rPr>
           <w:rFonts w:ascii="David" w:hAnsi="David" w:cs="David" w:hint="cs"/>
+          <w:sz w:val="24"/>
+          <w:szCs w:val="24"/>
           <w:rtl/>
         </w:rPr>
         <w:t xml:space="preserve"> </w:t>
@@ -919,6 +1054,8 @@
       <w:r>
         <w:rPr>
           <w:rFonts w:ascii="David" w:hAnsi="David" w:cs="David"/>
+          <w:sz w:val="24"/>
+          <w:szCs w:val="24"/>
           <w:rtl/>
         </w:rPr>
         <w:t>–</w:t>
@@ -926,22 +1063,26 @@
       <w:r>
         <w:rPr>
           <w:rFonts w:ascii="David" w:hAnsi="David" w:cs="David" w:hint="cs"/>
-          <w:rtl/>
-        </w:rPr>
-        <w:t xml:space="preserve"> מחלקה </w:t>
-      </w:r>
-      <w:proofErr w:type="spellStart"/>
-      <w:r>
-        <w:rPr>
-          <w:rFonts w:ascii="David" w:hAnsi="David" w:cs="David" w:hint="cs"/>
-          <w:rtl/>
-        </w:rPr>
-        <w:t>המצייגת</w:t>
-      </w:r>
-      <w:proofErr w:type="spellEnd"/>
-      <w:r>
-        <w:rPr>
-          <w:rFonts w:ascii="David" w:hAnsi="David" w:cs="David" w:hint="cs"/>
+          <w:sz w:val="24"/>
+          <w:szCs w:val="24"/>
+          <w:rtl/>
+        </w:rPr>
+        <w:t xml:space="preserve"> מחלקה המ</w:t>
+      </w:r>
+      <w:r>
+        <w:rPr>
+          <w:rFonts w:ascii="David" w:hAnsi="David" w:cs="David" w:hint="cs"/>
+          <w:sz w:val="24"/>
+          <w:szCs w:val="24"/>
+          <w:rtl/>
+        </w:rPr>
+        <w:t>ייצגת</w:t>
+      </w:r>
+      <w:r>
+        <w:rPr>
+          <w:rFonts w:ascii="David" w:hAnsi="David" w:cs="David" w:hint="cs"/>
+          <w:sz w:val="24"/>
+          <w:szCs w:val="24"/>
           <w:rtl/>
         </w:rPr>
         <w:t xml:space="preserve"> גלגל, מחזיקה את הנפח המרבי שלו, את נפח הגלגל ואת שם היצרן. יכולה למלא אוויר בגלגלים.</w:t>
@@ -957,19 +1098,24 @@
         <w:spacing w:line="360" w:lineRule="auto"/>
         <w:rPr>
           <w:rFonts w:ascii="David" w:hAnsi="David" w:cs="David"/>
-        </w:rPr>
-      </w:pPr>
-      <w:r>
-        <w:rPr>
-          <w:rFonts w:ascii="David" w:hAnsi="David" w:cs="David"/>
-          <w:sz w:val="19"/>
-          <w:szCs w:val="19"/>
-        </w:rPr>
+          <w:sz w:val="24"/>
+          <w:szCs w:val="24"/>
+        </w:rPr>
+      </w:pPr>
+      <w:r>
+        <w:rPr>
+          <w:rFonts w:ascii="David" w:hAnsi="David" w:cs="David"/>
+          <w:sz w:val="24"/>
+          <w:szCs w:val="24"/>
+        </w:rPr>
+        <w:lastRenderedPageBreak/>
         <w:t>Vehicle</w:t>
       </w:r>
       <w:r>
         <w:rPr>
           <w:rFonts w:ascii="David" w:hAnsi="David" w:cs="David" w:hint="cs"/>
+          <w:sz w:val="24"/>
+          <w:szCs w:val="24"/>
           <w:rtl/>
         </w:rPr>
         <w:t xml:space="preserve"> </w:t>
@@ -977,6 +1123,8 @@
       <w:r>
         <w:rPr>
           <w:rFonts w:ascii="David" w:hAnsi="David" w:cs="David"/>
+          <w:sz w:val="24"/>
+          <w:szCs w:val="24"/>
           <w:rtl/>
         </w:rPr>
         <w:t>–</w:t>
@@ -984,6 +1132,8 @@
       <w:r>
         <w:rPr>
           <w:rFonts w:ascii="David" w:hAnsi="David" w:cs="David" w:hint="cs"/>
+          <w:sz w:val="24"/>
+          <w:szCs w:val="24"/>
           <w:rtl/>
         </w:rPr>
         <w:t xml:space="preserve"> מחלקה אבסטרקטית המייצגת את מצב הבסיס של כל</w:t>
@@ -991,6 +1141,8 @@
       <w:r>
         <w:rPr>
           <w:rFonts w:ascii="David" w:hAnsi="David" w:cs="David" w:hint="cs"/>
+          <w:sz w:val="24"/>
+          <w:szCs w:val="24"/>
           <w:rtl/>
         </w:rPr>
         <w:t xml:space="preserve"> כלי</w:t>
@@ -998,45 +1150,55 @@
       <w:r>
         <w:rPr>
           <w:rFonts w:ascii="David" w:hAnsi="David" w:cs="David" w:hint="cs"/>
-          <w:rtl/>
-        </w:rPr>
-        <w:t xml:space="preserve"> רכב הנכנס מחזיקה את מודל הרכב, לוחית רישוי, רשימת הגלגלים, מספר </w:t>
+          <w:sz w:val="24"/>
+          <w:szCs w:val="24"/>
+          <w:rtl/>
+        </w:rPr>
+        <w:t xml:space="preserve"> רכב הנכנס מחזיקה את מודל הרכב, לוחית רישוי, רשימת הגלגלים, מספר הגלג</w:t>
+      </w:r>
+      <w:r>
+        <w:rPr>
+          <w:rFonts w:ascii="David" w:hAnsi="David" w:cs="David" w:hint="cs"/>
+          <w:sz w:val="24"/>
+          <w:szCs w:val="24"/>
+          <w:rtl/>
+        </w:rPr>
+        <w:t>ל</w:t>
+      </w:r>
+      <w:r>
+        <w:rPr>
+          <w:rFonts w:ascii="David" w:hAnsi="David" w:cs="David" w:hint="cs"/>
+          <w:sz w:val="24"/>
+          <w:szCs w:val="24"/>
+          <w:rtl/>
+        </w:rPr>
+        <w:t xml:space="preserve">ים, </w:t>
+      </w:r>
+      <w:r>
+        <w:rPr>
+          <w:rFonts w:ascii="David" w:hAnsi="David" w:cs="David" w:hint="cs"/>
+          <w:sz w:val="24"/>
+          <w:szCs w:val="24"/>
+          <w:rtl/>
+        </w:rPr>
+        <w:t xml:space="preserve">הלחץ אוויר המקסימלי, ואת המנוע של הרכב. יכולה להכניס את המידע הנתון לרכב, ליצור גלגלים, למלא את האוויר, ויכולה להחזיר </w:t>
       </w:r>
       <w:proofErr w:type="spellStart"/>
       <w:r>
         <w:rPr>
           <w:rFonts w:ascii="David" w:hAnsi="David" w:cs="David" w:hint="cs"/>
-          <w:rtl/>
-        </w:rPr>
-        <w:t>הגלגים</w:t>
+          <w:sz w:val="24"/>
+          <w:szCs w:val="24"/>
+          <w:rtl/>
+        </w:rPr>
+        <w:t>סטרינג</w:t>
       </w:r>
       <w:proofErr w:type="spellEnd"/>
       <w:r>
         <w:rPr>
           <w:rFonts w:ascii="David" w:hAnsi="David" w:cs="David" w:hint="cs"/>
-          <w:rtl/>
-        </w:rPr>
-        <w:t xml:space="preserve">, </w:t>
-      </w:r>
-      <w:r>
-        <w:rPr>
-          <w:rFonts w:ascii="David" w:hAnsi="David" w:cs="David" w:hint="cs"/>
-          <w:rtl/>
-        </w:rPr>
-        <w:t xml:space="preserve">הלחץ אוויר המקסימלי, ואת המנוע של הרכב. יכולה להכניס את המידע הנתון לרכב, ליצור גלגלים, למלא את האוויר, ויכולה להחזיר </w:t>
-      </w:r>
-      <w:proofErr w:type="spellStart"/>
-      <w:r>
-        <w:rPr>
-          <w:rFonts w:ascii="David" w:hAnsi="David" w:cs="David" w:hint="cs"/>
-          <w:rtl/>
-        </w:rPr>
-        <w:t>סטרינג</w:t>
-      </w:r>
-      <w:proofErr w:type="spellEnd"/>
-      <w:r>
-        <w:rPr>
-          <w:rFonts w:ascii="David" w:hAnsi="David" w:cs="David" w:hint="cs"/>
+          <w:sz w:val="24"/>
+          <w:szCs w:val="24"/>
           <w:rtl/>
         </w:rPr>
         <w:t xml:space="preserve"> של הרכב.</w:t>
@@ -1048,6 +1210,8 @@
         <w:ind w:left="360"/>
         <w:rPr>
           <w:rFonts w:ascii="David" w:hAnsi="David" w:cs="David"/>
+          <w:sz w:val="24"/>
+          <w:szCs w:val="24"/>
           <w:rtl/>
         </w:rPr>
       </w:pPr>
@@ -1083,14 +1247,16 @@
         <w:spacing w:line="360" w:lineRule="auto"/>
         <w:rPr>
           <w:rFonts w:ascii="David" w:hAnsi="David" w:cs="David"/>
+          <w:sz w:val="24"/>
+          <w:szCs w:val="24"/>
         </w:rPr>
       </w:pPr>
       <w:proofErr w:type="spellStart"/>
       <w:r>
         <w:rPr>
           <w:rFonts w:ascii="David" w:hAnsi="David" w:cs="David"/>
-          <w:sz w:val="19"/>
-          <w:szCs w:val="19"/>
+          <w:sz w:val="24"/>
+          <w:szCs w:val="24"/>
         </w:rPr>
         <w:t>CarColor</w:t>
       </w:r>
@@ -1098,6 +1264,8 @@
       <w:r>
         <w:rPr>
           <w:rFonts w:ascii="David" w:hAnsi="David" w:cs="David" w:hint="cs"/>
+          <w:sz w:val="24"/>
+          <w:szCs w:val="24"/>
           <w:rtl/>
         </w:rPr>
         <w:t xml:space="preserve"> </w:t>
@@ -1105,6 +1273,8 @@
       <w:r>
         <w:rPr>
           <w:rFonts w:ascii="David" w:hAnsi="David" w:cs="David"/>
+          <w:sz w:val="24"/>
+          <w:szCs w:val="24"/>
           <w:rtl/>
         </w:rPr>
         <w:t>–</w:t>
@@ -1112,6 +1282,8 @@
       <w:r>
         <w:rPr>
           <w:rFonts w:ascii="David" w:hAnsi="David" w:cs="David" w:hint="cs"/>
+          <w:sz w:val="24"/>
+          <w:szCs w:val="24"/>
           <w:rtl/>
         </w:rPr>
         <w:t xml:space="preserve"> אופציות צבעי המכונית</w:t>
@@ -1119,6 +1291,8 @@
       <w:r>
         <w:rPr>
           <w:rFonts w:ascii="David" w:hAnsi="David" w:cs="David" w:hint="cs"/>
+          <w:sz w:val="24"/>
+          <w:szCs w:val="24"/>
           <w:rtl/>
         </w:rPr>
         <w:t>: אדום, כחול, לבן, אפור.</w:t>
@@ -1126,6 +1300,8 @@
       <w:r>
         <w:rPr>
           <w:rFonts w:ascii="David" w:hAnsi="David" w:cs="David" w:hint="cs"/>
+          <w:sz w:val="24"/>
+          <w:szCs w:val="24"/>
           <w:rtl/>
         </w:rPr>
         <w:t xml:space="preserve"> רלוונטי רק לסוג מכונית</w:t>
@@ -1141,14 +1317,16 @@
         <w:spacing w:line="360" w:lineRule="auto"/>
         <w:rPr>
           <w:rFonts w:ascii="David" w:hAnsi="David" w:cs="David"/>
+          <w:sz w:val="24"/>
+          <w:szCs w:val="24"/>
         </w:rPr>
       </w:pPr>
       <w:proofErr w:type="spellStart"/>
       <w:r>
         <w:rPr>
           <w:rFonts w:ascii="David" w:hAnsi="David" w:cs="David"/>
-          <w:sz w:val="19"/>
-          <w:szCs w:val="19"/>
+          <w:sz w:val="24"/>
+          <w:szCs w:val="24"/>
         </w:rPr>
         <w:t>VehicleStatus</w:t>
       </w:r>
@@ -1156,6 +1334,8 @@
       <w:r>
         <w:rPr>
           <w:rFonts w:ascii="David" w:hAnsi="David" w:cs="David" w:hint="cs"/>
+          <w:sz w:val="24"/>
+          <w:szCs w:val="24"/>
           <w:rtl/>
         </w:rPr>
         <w:t xml:space="preserve"> </w:t>
@@ -1163,6 +1343,8 @@
       <w:r>
         <w:rPr>
           <w:rFonts w:ascii="David" w:hAnsi="David" w:cs="David"/>
+          <w:sz w:val="24"/>
+          <w:szCs w:val="24"/>
           <w:rtl/>
         </w:rPr>
         <w:t>–</w:t>
@@ -1170,6 +1352,8 @@
       <w:r>
         <w:rPr>
           <w:rFonts w:ascii="David" w:hAnsi="David" w:cs="David" w:hint="cs"/>
+          <w:sz w:val="24"/>
+          <w:szCs w:val="24"/>
           <w:rtl/>
         </w:rPr>
         <w:t xml:space="preserve"> מצב כלי הרכב</w:t>
@@ -1177,6 +1361,8 @@
       <w:r>
         <w:rPr>
           <w:rFonts w:ascii="David" w:hAnsi="David" w:cs="David" w:hint="cs"/>
+          <w:sz w:val="24"/>
+          <w:szCs w:val="24"/>
           <w:rtl/>
         </w:rPr>
         <w:t xml:space="preserve">: בתיקון, מתוקן, שולם, וכל הסטטוסים (רלוונטי רק למטרת </w:t>
@@ -1185,6 +1371,8 @@
       <w:r>
         <w:rPr>
           <w:rFonts w:ascii="David" w:hAnsi="David" w:cs="David" w:hint="cs"/>
+          <w:sz w:val="24"/>
+          <w:szCs w:val="24"/>
           <w:rtl/>
         </w:rPr>
         <w:t>פילטור</w:t>
@@ -1193,6 +1381,8 @@
       <w:r>
         <w:rPr>
           <w:rFonts w:ascii="David" w:hAnsi="David" w:cs="David" w:hint="cs"/>
+          <w:sz w:val="24"/>
+          <w:szCs w:val="24"/>
           <w:rtl/>
         </w:rPr>
         <w:t>)</w:t>
@@ -1208,14 +1398,16 @@
         <w:spacing w:line="360" w:lineRule="auto"/>
         <w:rPr>
           <w:rFonts w:ascii="David" w:hAnsi="David" w:cs="David"/>
+          <w:sz w:val="24"/>
+          <w:szCs w:val="24"/>
         </w:rPr>
       </w:pPr>
       <w:proofErr w:type="spellStart"/>
       <w:r>
         <w:rPr>
           <w:rFonts w:ascii="David" w:hAnsi="David" w:cs="David"/>
-          <w:sz w:val="19"/>
-          <w:szCs w:val="19"/>
+          <w:sz w:val="24"/>
+          <w:szCs w:val="24"/>
         </w:rPr>
         <w:t>VehicleEnergy</w:t>
       </w:r>
@@ -1223,6 +1415,8 @@
       <w:r>
         <w:rPr>
           <w:rFonts w:ascii="David" w:hAnsi="David" w:cs="David" w:hint="cs"/>
+          <w:sz w:val="24"/>
+          <w:szCs w:val="24"/>
           <w:rtl/>
         </w:rPr>
         <w:t xml:space="preserve"> </w:t>
@@ -1230,6 +1424,8 @@
       <w:r>
         <w:rPr>
           <w:rFonts w:ascii="David" w:hAnsi="David" w:cs="David"/>
+          <w:sz w:val="24"/>
+          <w:szCs w:val="24"/>
           <w:rtl/>
         </w:rPr>
         <w:t>–</w:t>
@@ -1237,6 +1433,8 @@
       <w:r>
         <w:rPr>
           <w:rFonts w:ascii="David" w:hAnsi="David" w:cs="David" w:hint="cs"/>
+          <w:sz w:val="24"/>
+          <w:szCs w:val="24"/>
           <w:rtl/>
         </w:rPr>
         <w:t xml:space="preserve"> סוגי המנועים האפשריים ברכב: דלק וחשמל.</w:t>
@@ -1252,14 +1450,16 @@
         <w:spacing w:line="360" w:lineRule="auto"/>
         <w:rPr>
           <w:rFonts w:ascii="David" w:hAnsi="David" w:cs="David"/>
+          <w:sz w:val="24"/>
+          <w:szCs w:val="24"/>
         </w:rPr>
       </w:pPr>
       <w:proofErr w:type="spellStart"/>
       <w:r>
         <w:rPr>
           <w:rFonts w:ascii="David" w:hAnsi="David" w:cs="David"/>
-          <w:sz w:val="19"/>
-          <w:szCs w:val="19"/>
+          <w:sz w:val="24"/>
+          <w:szCs w:val="24"/>
         </w:rPr>
         <w:t>BikeLicenceType</w:t>
       </w:r>
@@ -1267,6 +1467,8 @@
       <w:r>
         <w:rPr>
           <w:rFonts w:ascii="David" w:hAnsi="David" w:cs="David" w:hint="cs"/>
+          <w:sz w:val="24"/>
+          <w:szCs w:val="24"/>
           <w:rtl/>
         </w:rPr>
         <w:t xml:space="preserve"> </w:t>
@@ -1274,6 +1476,8 @@
       <w:r>
         <w:rPr>
           <w:rFonts w:ascii="David" w:hAnsi="David" w:cs="David"/>
+          <w:sz w:val="24"/>
+          <w:szCs w:val="24"/>
           <w:rtl/>
         </w:rPr>
         <w:t>–</w:t>
@@ -1281,22 +1485,35 @@
       <w:r>
         <w:rPr>
           <w:rFonts w:ascii="David" w:hAnsi="David" w:cs="David" w:hint="cs"/>
+          <w:sz w:val="24"/>
+          <w:szCs w:val="24"/>
           <w:rtl/>
         </w:rPr>
         <w:t xml:space="preserve"> סוג </w:t>
       </w:r>
-      <w:proofErr w:type="spellStart"/>
-      <w:r>
-        <w:rPr>
-          <w:rFonts w:ascii="David" w:hAnsi="David" w:cs="David" w:hint="cs"/>
-          <w:rtl/>
-        </w:rPr>
-        <w:t>הרשיון</w:t>
-      </w:r>
-      <w:proofErr w:type="spellEnd"/>
-      <w:r>
-        <w:rPr>
-          <w:rFonts w:ascii="David" w:hAnsi="David" w:cs="David" w:hint="cs"/>
+      <w:r>
+        <w:rPr>
+          <w:rFonts w:ascii="David" w:hAnsi="David" w:cs="David" w:hint="cs"/>
+          <w:sz w:val="24"/>
+          <w:szCs w:val="24"/>
+          <w:rtl/>
+        </w:rPr>
+        <w:t>הרישיו</w:t>
+      </w:r>
+      <w:r>
+        <w:rPr>
+          <w:rFonts w:ascii="David" w:hAnsi="David" w:cs="David" w:hint="eastAsia"/>
+          <w:sz w:val="24"/>
+          <w:szCs w:val="24"/>
+          <w:rtl/>
+        </w:rPr>
+        <w:t>ן</w:t>
+      </w:r>
+      <w:r>
+        <w:rPr>
+          <w:rFonts w:ascii="David" w:hAnsi="David" w:cs="David" w:hint="cs"/>
+          <w:sz w:val="24"/>
+          <w:szCs w:val="24"/>
           <w:rtl/>
         </w:rPr>
         <w:t xml:space="preserve"> של האופנוע: </w:t>
@@ -1304,6 +1521,8 @@
       <w:r>
         <w:rPr>
           <w:rFonts w:ascii="David" w:hAnsi="David" w:cs="David"/>
+          <w:sz w:val="24"/>
+          <w:szCs w:val="24"/>
         </w:rPr>
         <w:t xml:space="preserve"> </w:t>
       </w:r>
@@ -1311,12 +1530,16 @@
       <w:r>
         <w:rPr>
           <w:rFonts w:ascii="David" w:hAnsi="David" w:cs="David" w:hint="cs"/>
+          <w:sz w:val="24"/>
+          <w:szCs w:val="24"/>
         </w:rPr>
         <w:t>A</w:t>
       </w:r>
       <w:r>
         <w:rPr>
           <w:rFonts w:ascii="David" w:hAnsi="David" w:cs="David" w:hint="cs"/>
+          <w:sz w:val="24"/>
+          <w:szCs w:val="24"/>
           <w:rtl/>
         </w:rPr>
         <w:t>,</w:t>
@@ -1324,6 +1547,8 @@
       <w:r>
         <w:rPr>
           <w:rFonts w:ascii="David" w:hAnsi="David" w:cs="David" w:hint="cs"/>
+          <w:sz w:val="24"/>
+          <w:szCs w:val="24"/>
         </w:rPr>
         <w:t>A</w:t>
       </w:r>
@@ -1331,6 +1556,8 @@
       <w:r>
         <w:rPr>
           <w:rFonts w:ascii="David" w:hAnsi="David" w:cs="David" w:hint="cs"/>
+          <w:sz w:val="24"/>
+          <w:szCs w:val="24"/>
           <w:rtl/>
         </w:rPr>
         <w:t>1</w:t>
@@ -1338,12 +1565,16 @@
       <w:r>
         <w:rPr>
           <w:rFonts w:ascii="David" w:hAnsi="David" w:cs="David" w:hint="cs"/>
+          <w:sz w:val="24"/>
+          <w:szCs w:val="24"/>
         </w:rPr>
         <w:t xml:space="preserve"> </w:t>
       </w:r>
       <w:r>
         <w:rPr>
           <w:rFonts w:ascii="David" w:hAnsi="David" w:cs="David" w:hint="cs"/>
+          <w:sz w:val="24"/>
+          <w:szCs w:val="24"/>
           <w:rtl/>
         </w:rPr>
         <w:t>,</w:t>
@@ -1351,12 +1582,16 @@
       <w:r>
         <w:rPr>
           <w:rFonts w:ascii="David" w:hAnsi="David" w:cs="David" w:hint="cs"/>
+          <w:sz w:val="24"/>
+          <w:szCs w:val="24"/>
         </w:rPr>
         <w:t xml:space="preserve"> AA</w:t>
       </w:r>
       <w:r>
         <w:rPr>
           <w:rFonts w:ascii="David" w:hAnsi="David" w:cs="David" w:hint="cs"/>
+          <w:sz w:val="24"/>
+          <w:szCs w:val="24"/>
           <w:rtl/>
         </w:rPr>
         <w:t>,</w:t>
@@ -1364,6 +1599,8 @@
       <w:r>
         <w:rPr>
           <w:rFonts w:ascii="David" w:hAnsi="David" w:cs="David" w:hint="cs"/>
+          <w:sz w:val="24"/>
+          <w:szCs w:val="24"/>
         </w:rPr>
         <w:t>B</w:t>
       </w:r>
@@ -1378,14 +1615,16 @@
         <w:spacing w:line="360" w:lineRule="auto"/>
         <w:rPr>
           <w:rFonts w:ascii="David" w:hAnsi="David" w:cs="David"/>
+          <w:sz w:val="24"/>
+          <w:szCs w:val="24"/>
         </w:rPr>
       </w:pPr>
       <w:proofErr w:type="spellStart"/>
       <w:r>
         <w:rPr>
           <w:rFonts w:ascii="David" w:hAnsi="David" w:cs="David"/>
-          <w:sz w:val="19"/>
-          <w:szCs w:val="19"/>
+          <w:sz w:val="24"/>
+          <w:szCs w:val="24"/>
         </w:rPr>
         <w:t>VehicleType</w:t>
       </w:r>
@@ -1393,6 +1632,8 @@
       <w:r>
         <w:rPr>
           <w:rFonts w:ascii="David" w:hAnsi="David" w:cs="David" w:hint="cs"/>
+          <w:sz w:val="24"/>
+          <w:szCs w:val="24"/>
           <w:rtl/>
         </w:rPr>
         <w:t xml:space="preserve"> </w:t>
@@ -1400,6 +1641,8 @@
       <w:r>
         <w:rPr>
           <w:rFonts w:ascii="David" w:hAnsi="David" w:cs="David"/>
+          <w:sz w:val="24"/>
+          <w:szCs w:val="24"/>
           <w:rtl/>
         </w:rPr>
         <w:t>–</w:t>
@@ -1407,6 +1650,8 @@
       <w:r>
         <w:rPr>
           <w:rFonts w:ascii="David" w:hAnsi="David" w:cs="David" w:hint="cs"/>
+          <w:sz w:val="24"/>
+          <w:szCs w:val="24"/>
           <w:rtl/>
         </w:rPr>
         <w:t xml:space="preserve"> סוג הרכב: מכונית בנזין, מכונית חשמלית, אופנוע בנזין, אופנוע חשמלי, משאית. </w:t>
@@ -1422,14 +1667,16 @@
         <w:spacing w:line="360" w:lineRule="auto"/>
         <w:rPr>
           <w:rFonts w:ascii="David" w:hAnsi="David" w:cs="David"/>
+          <w:sz w:val="24"/>
+          <w:szCs w:val="24"/>
         </w:rPr>
       </w:pPr>
       <w:proofErr w:type="spellStart"/>
       <w:r>
         <w:rPr>
           <w:rFonts w:ascii="David" w:hAnsi="David" w:cs="David"/>
-          <w:sz w:val="19"/>
-          <w:szCs w:val="19"/>
+          <w:sz w:val="24"/>
+          <w:szCs w:val="24"/>
         </w:rPr>
         <w:t>EnergyType</w:t>
       </w:r>
@@ -1437,6 +1684,8 @@
       <w:r>
         <w:rPr>
           <w:rFonts w:ascii="David" w:hAnsi="David" w:cs="David" w:hint="cs"/>
+          <w:sz w:val="24"/>
+          <w:szCs w:val="24"/>
           <w:rtl/>
         </w:rPr>
         <w:t xml:space="preserve"> </w:t>
@@ -1444,6 +1693,8 @@
       <w:r>
         <w:rPr>
           <w:rFonts w:ascii="David" w:hAnsi="David" w:cs="David"/>
+          <w:sz w:val="24"/>
+          <w:szCs w:val="24"/>
           <w:rtl/>
         </w:rPr>
         <w:t>–</w:t>
@@ -1451,6 +1702,8 @@
       <w:r>
         <w:rPr>
           <w:rFonts w:ascii="David" w:hAnsi="David" w:cs="David" w:hint="cs"/>
+          <w:sz w:val="24"/>
+          <w:szCs w:val="24"/>
           <w:rtl/>
         </w:rPr>
         <w:t xml:space="preserve"> סוג </w:t>
@@ -1459,6 +1712,8 @@
       <w:r>
         <w:rPr>
           <w:rFonts w:ascii="David" w:hAnsi="David" w:cs="David" w:hint="cs"/>
+          <w:sz w:val="24"/>
+          <w:szCs w:val="24"/>
           <w:rtl/>
         </w:rPr>
         <w:t>האנרגיה :</w:t>
@@ -1467,6 +1722,8 @@
       <w:r>
         <w:rPr>
           <w:rFonts w:ascii="David" w:hAnsi="David" w:cs="David" w:hint="cs"/>
+          <w:sz w:val="24"/>
+          <w:szCs w:val="24"/>
           <w:rtl/>
         </w:rPr>
         <w:t xml:space="preserve"> סולר, אוקטן 95, אוקטן 96, אוקטן 98, וחשמל.</w:t>
@@ -1482,14 +1739,16 @@
         <w:spacing w:line="360" w:lineRule="auto"/>
         <w:rPr>
           <w:rFonts w:ascii="David" w:hAnsi="David" w:cs="David"/>
+          <w:sz w:val="24"/>
+          <w:szCs w:val="24"/>
         </w:rPr>
       </w:pPr>
       <w:proofErr w:type="spellStart"/>
       <w:r>
         <w:rPr>
           <w:rFonts w:ascii="David" w:hAnsi="David" w:cs="David"/>
-          <w:sz w:val="19"/>
-          <w:szCs w:val="19"/>
+          <w:sz w:val="24"/>
+          <w:szCs w:val="24"/>
         </w:rPr>
         <w:t>UserInterfaceChoise</w:t>
       </w:r>
@@ -1497,6 +1756,8 @@
       <w:r>
         <w:rPr>
           <w:rFonts w:ascii="David" w:hAnsi="David" w:cs="David" w:hint="cs"/>
+          <w:sz w:val="24"/>
+          <w:szCs w:val="24"/>
           <w:rtl/>
         </w:rPr>
         <w:t xml:space="preserve"> </w:t>
@@ -1504,6 +1765,8 @@
       <w:r>
         <w:rPr>
           <w:rFonts w:ascii="David" w:hAnsi="David" w:cs="David"/>
+          <w:sz w:val="24"/>
+          <w:szCs w:val="24"/>
           <w:rtl/>
         </w:rPr>
         <w:t>–</w:t>
@@ -1511,14 +1774,249 @@
       <w:r>
         <w:rPr>
           <w:rFonts w:ascii="David" w:hAnsi="David" w:cs="David" w:hint="cs"/>
+          <w:sz w:val="24"/>
+          <w:szCs w:val="24"/>
           <w:rtl/>
         </w:rPr>
         <w:t xml:space="preserve"> אופציות התפריט הראשי: הוסף כלי רכב, הראה את רשימת כלי הרכב לפי סטטוס, שנה סטטוס רכב, הוסף אוויר לגלגלים, מלא דלק, הטען רכב, הראה מידע על כלי רכב, ויציאה.</w:t>
       </w:r>
     </w:p>
+    <w:p>
+      <w:pPr>
+        <w:spacing w:line="360" w:lineRule="auto"/>
+        <w:rPr>
+          <w:rFonts w:ascii="David" w:hAnsi="David" w:cs="David"/>
+          <w:sz w:val="24"/>
+          <w:szCs w:val="24"/>
+          <w:rtl/>
+        </w:rPr>
+      </w:pPr>
+    </w:p>
+    <w:p>
+      <w:pPr>
+        <w:spacing w:line="360" w:lineRule="auto"/>
+        <w:rPr>
+          <w:rFonts w:ascii="David" w:hAnsi="David" w:cs="David"/>
+          <w:sz w:val="24"/>
+          <w:szCs w:val="24"/>
+          <w:rtl/>
+        </w:rPr>
+      </w:pPr>
+    </w:p>
+    <w:p>
+      <w:pPr>
+        <w:spacing w:line="360" w:lineRule="auto"/>
+        <w:rPr>
+          <w:rFonts w:ascii="David" w:hAnsi="David" w:cs="David"/>
+          <w:sz w:val="24"/>
+          <w:szCs w:val="24"/>
+          <w:rtl/>
+        </w:rPr>
+      </w:pPr>
+    </w:p>
+    <w:p>
+      <w:pPr>
+        <w:spacing w:line="360" w:lineRule="auto"/>
+        <w:rPr>
+          <w:rFonts w:ascii="David" w:hAnsi="David" w:cs="David"/>
+          <w:sz w:val="24"/>
+          <w:szCs w:val="24"/>
+          <w:rtl/>
+        </w:rPr>
+      </w:pPr>
+    </w:p>
+    <w:p>
+      <w:pPr>
+        <w:spacing w:line="360" w:lineRule="auto"/>
+        <w:rPr>
+          <w:rFonts w:ascii="David" w:hAnsi="David" w:cs="David"/>
+          <w:sz w:val="24"/>
+          <w:szCs w:val="24"/>
+          <w:rtl/>
+        </w:rPr>
+      </w:pPr>
+    </w:p>
+    <w:p>
+      <w:pPr>
+        <w:spacing w:line="360" w:lineRule="auto"/>
+        <w:rPr>
+          <w:rFonts w:ascii="David" w:hAnsi="David" w:cs="David"/>
+          <w:sz w:val="24"/>
+          <w:szCs w:val="24"/>
+          <w:rtl/>
+        </w:rPr>
+      </w:pPr>
+    </w:p>
+    <w:p>
+      <w:pPr>
+        <w:spacing w:line="360" w:lineRule="auto"/>
+        <w:rPr>
+          <w:rFonts w:ascii="David" w:hAnsi="David" w:cs="David"/>
+          <w:sz w:val="24"/>
+          <w:szCs w:val="24"/>
+          <w:rtl/>
+        </w:rPr>
+      </w:pPr>
+    </w:p>
+    <w:p>
+      <w:pPr>
+        <w:spacing w:line="360" w:lineRule="auto"/>
+        <w:rPr>
+          <w:rFonts w:ascii="David" w:hAnsi="David" w:cs="David"/>
+          <w:sz w:val="24"/>
+          <w:szCs w:val="24"/>
+          <w:rtl/>
+        </w:rPr>
+      </w:pPr>
+    </w:p>
+    <w:p>
+      <w:pPr>
+        <w:spacing w:line="360" w:lineRule="auto"/>
+        <w:rPr>
+          <w:rFonts w:ascii="David" w:hAnsi="David" w:cs="David"/>
+          <w:sz w:val="24"/>
+          <w:szCs w:val="24"/>
+          <w:rtl/>
+        </w:rPr>
+      </w:pPr>
+    </w:p>
+    <w:p>
+      <w:pPr>
+        <w:spacing w:line="360" w:lineRule="auto"/>
+        <w:rPr>
+          <w:rFonts w:ascii="David" w:hAnsi="David" w:cs="David"/>
+          <w:sz w:val="24"/>
+          <w:szCs w:val="24"/>
+          <w:rtl/>
+        </w:rPr>
+      </w:pPr>
+    </w:p>
+    <w:p>
+      <w:pPr>
+        <w:spacing w:line="360" w:lineRule="auto"/>
+        <w:rPr>
+          <w:rFonts w:ascii="David" w:hAnsi="David" w:cs="David"/>
+          <w:sz w:val="24"/>
+          <w:szCs w:val="24"/>
+          <w:rtl/>
+        </w:rPr>
+      </w:pPr>
+    </w:p>
+    <w:p>
+      <w:pPr>
+        <w:spacing w:line="360" w:lineRule="auto"/>
+        <w:rPr>
+          <w:rFonts w:ascii="David" w:hAnsi="David" w:cs="David"/>
+          <w:sz w:val="24"/>
+          <w:szCs w:val="24"/>
+          <w:rtl/>
+        </w:rPr>
+      </w:pPr>
+    </w:p>
+    <w:p>
+      <w:pPr>
+        <w:spacing w:line="360" w:lineRule="auto"/>
+        <w:rPr>
+          <w:rFonts w:ascii="David" w:hAnsi="David" w:cs="David"/>
+          <w:sz w:val="24"/>
+          <w:szCs w:val="24"/>
+          <w:rtl/>
+        </w:rPr>
+      </w:pPr>
+    </w:p>
+    <w:p>
+      <w:pPr>
+        <w:spacing w:line="360" w:lineRule="auto"/>
+        <w:rPr>
+          <w:rFonts w:ascii="David" w:hAnsi="David" w:cs="David"/>
+          <w:sz w:val="24"/>
+          <w:szCs w:val="24"/>
+          <w:rtl/>
+        </w:rPr>
+      </w:pPr>
+    </w:p>
+    <w:p>
+      <w:pPr>
+        <w:spacing w:line="360" w:lineRule="auto"/>
+        <w:rPr>
+          <w:rFonts w:ascii="David" w:hAnsi="David" w:cs="David"/>
+          <w:sz w:val="24"/>
+          <w:szCs w:val="24"/>
+          <w:rtl/>
+        </w:rPr>
+        <w:sectPr>
+          <w:pgSz w:w="11906" w:h="16838"/>
+          <w:pgMar w:top="1440" w:right="1800" w:bottom="1440" w:left="1800" w:header="708" w:footer="708" w:gutter="0"/>
+          <w:cols w:space="708"/>
+          <w:bidi/>
+          <w:rtlGutter/>
+          <w:docGrid w:linePitch="360"/>
+        </w:sectPr>
+      </w:pPr>
+    </w:p>
+    <w:p>
+      <w:pPr>
+        <w:spacing w:line="360" w:lineRule="auto"/>
+        <w:rPr>
+          <w:rFonts w:ascii="David" w:hAnsi="David" w:cs="David" w:hint="cs"/>
+          <w:sz w:val="24"/>
+          <w:szCs w:val="24"/>
+        </w:rPr>
+      </w:pPr>
+      <w:r>
+        <w:rPr>
+          <w:rFonts w:ascii="David" w:hAnsi="David" w:cs="David"/>
+          <w:noProof/>
+          <w:sz w:val="24"/>
+          <w:szCs w:val="24"/>
+        </w:rPr>
+        <w:lastRenderedPageBreak/>
+        <w:drawing>
+          <wp:inline distT="0" distB="0" distL="0" distR="0" wp14:anchorId="061DC851" wp14:editId="488883CD">
+            <wp:extent cx="8862060" cy="5734050"/>
+            <wp:effectExtent l="0" t="0" r="0" b="0"/>
+            <wp:docPr id="1" name="תמונה 1"/>
+            <wp:cNvGraphicFramePr>
+              <a:graphicFrameLocks xmlns:a="http://schemas.openxmlformats.org/drawingml/2006/main" noChangeAspect="1"/>
+            </wp:cNvGraphicFramePr>
+            <a:graphic xmlns:a="http://schemas.openxmlformats.org/drawingml/2006/main">
+              <a:graphicData uri="http://schemas.openxmlformats.org/drawingml/2006/picture">
+                <pic:pic xmlns:pic="http://schemas.openxmlformats.org/drawingml/2006/picture">
+                  <pic:nvPicPr>
+                    <pic:cNvPr id="1" name="תמונה 1"/>
+                    <pic:cNvPicPr/>
+                  </pic:nvPicPr>
+                  <pic:blipFill>
+                    <a:blip r:embed="rId8" cstate="print">
+                      <a:extLst>
+                        <a:ext uri="{28A0092B-C50C-407E-A947-70E740481C1C}">
+                          <a14:useLocalDpi xmlns:a14="http://schemas.microsoft.com/office/drawing/2010/main" val="0"/>
+                        </a:ext>
+                      </a:extLst>
+                    </a:blip>
+                    <a:stretch>
+                      <a:fillRect/>
+                    </a:stretch>
+                  </pic:blipFill>
+                  <pic:spPr>
+                    <a:xfrm>
+                      <a:off x="0" y="0"/>
+                      <a:ext cx="8870120" cy="5739265"/>
+                    </a:xfrm>
+                    <a:prstGeom prst="rect">
+                      <a:avLst/>
+                    </a:prstGeom>
+                  </pic:spPr>
+                </pic:pic>
+              </a:graphicData>
+            </a:graphic>
+          </wp:inline>
+        </w:drawing>
+      </w:r>
+    </w:p>
     <w:sectPr>
-      <w:pgSz w:w="11906" w:h="16838"/>
-      <w:pgMar w:top="1440" w:right="1800" w:bottom="1440" w:left="1800" w:header="708" w:footer="708" w:gutter="0"/>
+      <w:pgSz w:w="16838" w:h="11906" w:orient="landscape"/>
+      <w:pgMar w:top="1800" w:right="1440" w:bottom="1800" w:left="1440" w:header="708" w:footer="708" w:gutter="0"/>
       <w:cols w:space="708"/>
       <w:bidi/>
       <w:rtlGutter/>
@@ -1526,6 +2024,56 @@
     </w:sectPr>
   </w:body>
 </w:document>
+</file>
+
+<file path=word/endnotes.xml><?xml version="1.0" encoding="utf-8"?>
+<w:endnotes xmlns:wpc="http://schemas.microsoft.com/office/word/2010/wordprocessingCanvas" xmlns:cx="http://schemas.microsoft.com/office/drawing/2014/chartex" xmlns:cx1="http://schemas.microsoft.com/office/drawing/2015/9/8/chartex" xmlns:cx2="http://schemas.microsoft.com/office/drawing/2015/10/21/chartex" xmlns:cx3="http://schemas.microsoft.com/office/drawing/2016/5/9/chartex" xmlns:cx4="http://schemas.microsoft.com/office/drawing/2016/5/10/chartex" xmlns:cx5="http://schemas.microsoft.com/office/drawing/2016/5/11/chartex" xmlns:cx6="http://schemas.microsoft.com/office/drawing/2016/5/12/chartex" xmlns:cx7="http://schemas.microsoft.com/office/drawing/2016/5/13/chartex" xmlns:cx8="http://schemas.microsoft.com/office/drawing/2016/5/14/chartex" xmlns:mc="http://schemas.openxmlformats.org/markup-compatibility/2006" xmlns:aink="http://schemas.microsoft.com/office/drawing/2016/ink" xmlns:am3d="http://schemas.microsoft.com/office/drawing/2017/model3d" xmlns:o="urn:schemas-microsoft-com:office:office" xmlns:oel="http://schemas.microsoft.com/office/2019/extlst" xmlns:r="http://schemas.openxmlformats.org/officeDocument/2006/relationships" xmlns:m="http://schemas.openxmlformats.org/officeDocument/2006/math" xmlns:v="urn:schemas-microsoft-com:vml" xmlns:wp14="http://schemas.microsoft.com/office/word/2010/wordprocessingDrawing" xmlns:wp="http://schemas.openxmlformats.org/drawingml/2006/wordprocessingDrawing" xmlns:w10="urn:schemas-microsoft-com:office:word" xmlns:w="http://schemas.openxmlformats.org/wordprocessingml/2006/main" xmlns:w14="http://schemas.microsoft.com/office/word/2010/wordml" xmlns:w15="http://schemas.microsoft.com/office/word/2012/wordml" xmlns:w16cex="http://schemas.microsoft.com/office/word/2018/wordml/cex" xmlns:w16cid="http://schemas.microsoft.com/office/word/2016/wordml/cid" xmlns:w16="http://schemas.microsoft.com/office/word/2018/wordml" xmlns:w16sdtdh="http://schemas.microsoft.com/office/word/2020/wordml/sdtdatahash" xmlns:w16se="http://schemas.microsoft.com/office/word/2015/wordml/symex" xmlns:wpg="http://schemas.microsoft.com/office/word/2010/wordprocessingGroup" xmlns:wpi="http://schemas.microsoft.com/office/word/2010/wordprocessingInk" xmlns:wne="http://schemas.microsoft.com/office/word/2006/wordml" xmlns:wps="http://schemas.microsoft.com/office/word/2010/wordprocessingShape" mc:Ignorable="w14 w15 w16se w16cid w16 w16cex w16sdtdh wp14">
+  <w:endnote w:type="separator" w:id="-1">
+    <w:p>
+      <w:pPr>
+        <w:spacing w:after="0" w:line="240" w:lineRule="auto"/>
+      </w:pPr>
+      <w:r>
+        <w:separator/>
+      </w:r>
+    </w:p>
+  </w:endnote>
+  <w:endnote w:type="continuationSeparator" w:id="0">
+    <w:p>
+      <w:pPr>
+        <w:spacing w:after="0" w:line="240" w:lineRule="auto"/>
+      </w:pPr>
+      <w:r>
+        <w:continuationSeparator/>
+      </w:r>
+    </w:p>
+  </w:endnote>
+</w:endnotes>
+</file>
+
+<file path=word/footnotes.xml><?xml version="1.0" encoding="utf-8"?>
+<w:footnotes xmlns:wpc="http://schemas.microsoft.com/office/word/2010/wordprocessingCanvas" xmlns:cx="http://schemas.microsoft.com/office/drawing/2014/chartex" xmlns:cx1="http://schemas.microsoft.com/office/drawing/2015/9/8/chartex" xmlns:cx2="http://schemas.microsoft.com/office/drawing/2015/10/21/chartex" xmlns:cx3="http://schemas.microsoft.com/office/drawing/2016/5/9/chartex" xmlns:cx4="http://schemas.microsoft.com/office/drawing/2016/5/10/chartex" xmlns:cx5="http://schemas.microsoft.com/office/drawing/2016/5/11/chartex" xmlns:cx6="http://schemas.microsoft.com/office/drawing/2016/5/12/chartex" xmlns:cx7="http://schemas.microsoft.com/office/drawing/2016/5/13/chartex" xmlns:cx8="http://schemas.microsoft.com/office/drawing/2016/5/14/chartex" xmlns:mc="http://schemas.openxmlformats.org/markup-compatibility/2006" xmlns:aink="http://schemas.microsoft.com/office/drawing/2016/ink" xmlns:am3d="http://schemas.microsoft.com/office/drawing/2017/model3d" xmlns:o="urn:schemas-microsoft-com:office:office" xmlns:oel="http://schemas.microsoft.com/office/2019/extlst" xmlns:r="http://schemas.openxmlformats.org/officeDocument/2006/relationships" xmlns:m="http://schemas.openxmlformats.org/officeDocument/2006/math" xmlns:v="urn:schemas-microsoft-com:vml" xmlns:wp14="http://schemas.microsoft.com/office/word/2010/wordprocessingDrawing" xmlns:wp="http://schemas.openxmlformats.org/drawingml/2006/wordprocessingDrawing" xmlns:w10="urn:schemas-microsoft-com:office:word" xmlns:w="http://schemas.openxmlformats.org/wordprocessingml/2006/main" xmlns:w14="http://schemas.microsoft.com/office/word/2010/wordml" xmlns:w15="http://schemas.microsoft.com/office/word/2012/wordml" xmlns:w16cex="http://schemas.microsoft.com/office/word/2018/wordml/cex" xmlns:w16cid="http://schemas.microsoft.com/office/word/2016/wordml/cid" xmlns:w16="http://schemas.microsoft.com/office/word/2018/wordml" xmlns:w16sdtdh="http://schemas.microsoft.com/office/word/2020/wordml/sdtdatahash" xmlns:w16se="http://schemas.microsoft.com/office/word/2015/wordml/symex" xmlns:wpg="http://schemas.microsoft.com/office/word/2010/wordprocessingGroup" xmlns:wpi="http://schemas.microsoft.com/office/word/2010/wordprocessingInk" xmlns:wne="http://schemas.microsoft.com/office/word/2006/wordml" xmlns:wps="http://schemas.microsoft.com/office/word/2010/wordprocessingShape" mc:Ignorable="w14 w15 w16se w16cid w16 w16cex w16sdtdh wp14">
+  <w:footnote w:type="separator" w:id="-1">
+    <w:p>
+      <w:pPr>
+        <w:spacing w:after="0" w:line="240" w:lineRule="auto"/>
+      </w:pPr>
+      <w:r>
+        <w:separator/>
+      </w:r>
+    </w:p>
+  </w:footnote>
+  <w:footnote w:type="continuationSeparator" w:id="0">
+    <w:p>
+      <w:pPr>
+        <w:spacing w:after="0" w:line="240" w:lineRule="auto"/>
+      </w:pPr>
+      <w:r>
+        <w:continuationSeparator/>
+      </w:r>
+    </w:p>
+  </w:footnote>
+</w:footnotes>
 </file>
 
 <file path=word/numbering.xml><?xml version="1.0" encoding="utf-8"?>
@@ -2116,6 +2664,7 @@
     <w:lsdException w:name="HTML Sample" w:semiHidden="1" w:unhideWhenUsed="1"/>
     <w:lsdException w:name="HTML Typewriter" w:semiHidden="1" w:unhideWhenUsed="1"/>
     <w:lsdException w:name="HTML Variable" w:semiHidden="1" w:unhideWhenUsed="1"/>
+    <w:lsdException w:name="Normal Table" w:semiHidden="1" w:unhideWhenUsed="1"/>
     <w:lsdException w:name="annotation subject" w:semiHidden="1" w:unhideWhenUsed="1"/>
     <w:lsdException w:name="No List" w:semiHidden="1" w:unhideWhenUsed="1"/>
     <w:lsdException w:name="Outline List 1" w:semiHidden="1" w:unhideWhenUsed="1"/>
@@ -2161,9 +2710,11 @@
     <w:lsdException w:name="Table Subtle 1" w:semiHidden="1" w:unhideWhenUsed="1"/>
     <w:lsdException w:name="Table Subtle 2" w:semiHidden="1" w:unhideWhenUsed="1"/>
     <w:lsdException w:name="Table Web 1" w:semiHidden="1" w:unhideWhenUsed="1"/>
+    <w:lsdException w:name="Table Web 2" w:semiHidden="1" w:unhideWhenUsed="1"/>
     <w:lsdException w:name="Table Web 3" w:semiHidden="1" w:unhideWhenUsed="1"/>
     <w:lsdException w:name="Balloon Text" w:semiHidden="1" w:unhideWhenUsed="1"/>
     <w:lsdException w:name="Table Grid" w:uiPriority="39"/>
+    <w:lsdException w:name="Table Theme" w:semiHidden="1" w:unhideWhenUsed="1"/>
     <w:lsdException w:name="Placeholder Text" w:semiHidden="1"/>
     <w:lsdException w:name="No Spacing" w:uiPriority="1" w:qFormat="1"/>
     <w:lsdException w:name="Light Shading" w:uiPriority="60"/>
@@ -2429,6 +2980,50 @@
       <w:ind w:left="720"/>
       <w:contextualSpacing/>
     </w:pPr>
+  </w:style>
+  <w:style w:type="paragraph" w:styleId="a4">
+    <w:name w:val="header"/>
+    <w:basedOn w:val="a"/>
+    <w:link w:val="a5"/>
+    <w:uiPriority w:val="99"/>
+    <w:unhideWhenUsed/>
+    <w:rsid w:val="007358BE"/>
+    <w:pPr>
+      <w:tabs>
+        <w:tab w:val="center" w:pos="4153"/>
+        <w:tab w:val="right" w:pos="8306"/>
+      </w:tabs>
+      <w:spacing w:after="0" w:line="240" w:lineRule="auto"/>
+    </w:pPr>
+  </w:style>
+  <w:style w:type="character" w:customStyle="1" w:styleId="a5">
+    <w:name w:val="כותרת עליונה תו"/>
+    <w:basedOn w:val="a0"/>
+    <w:link w:val="a4"/>
+    <w:uiPriority w:val="99"/>
+    <w:rsid w:val="007358BE"/>
+  </w:style>
+  <w:style w:type="paragraph" w:styleId="a6">
+    <w:name w:val="footer"/>
+    <w:basedOn w:val="a"/>
+    <w:link w:val="a7"/>
+    <w:uiPriority w:val="99"/>
+    <w:unhideWhenUsed/>
+    <w:rsid w:val="007358BE"/>
+    <w:pPr>
+      <w:tabs>
+        <w:tab w:val="center" w:pos="4153"/>
+        <w:tab w:val="right" w:pos="8306"/>
+      </w:tabs>
+      <w:spacing w:after="0" w:line="240" w:lineRule="auto"/>
+    </w:pPr>
+  </w:style>
+  <w:style w:type="character" w:customStyle="1" w:styleId="a7">
+    <w:name w:val="כותרת תחתונה תו"/>
+    <w:basedOn w:val="a0"/>
+    <w:link w:val="a6"/>
+    <w:uiPriority w:val="99"/>
+    <w:rsid w:val="007358BE"/>
   </w:style>
 </w:styles>
 </file>
@@ -2726,4 +3321,16 @@
     </a:ext>
   </a:extLst>
 </a:theme>
+</file>
+
+<file path=customXml/item1.xml><?xml version="1.0" encoding="utf-8"?>
+<b:Sources xmlns:b="http://schemas.openxmlformats.org/officeDocument/2006/bibliography" xmlns="http://schemas.openxmlformats.org/officeDocument/2006/bibliography" SelectedStyle="\APASixthEditionOfficeOnline.xsl" StyleName="APA" Version="6"/>
+</file>
+
+<file path=customXml/itemProps1.xml><?xml version="1.0" encoding="utf-8"?>
+<ds:datastoreItem xmlns:ds="http://schemas.openxmlformats.org/officeDocument/2006/customXml" ds:itemID="{E0BF20D1-5692-4B6B-BF97-B4FA407D13A5}">
+  <ds:schemaRefs>
+    <ds:schemaRef ds:uri="http://schemas.openxmlformats.org/officeDocument/2006/bibliography"/>
+  </ds:schemaRefs>
+</ds:datastoreItem>
 </file>
</xml_diff>